<commit_message>
Completed adding meander functionality. Limited testing. Added Holocene option to sealevelrise.m Various mods to CoastalTools to update gesla format to v5, and a problem loading beach profile data when testing for SOES6011.
git-svn-id: svn://192.168.0.80/muiApps/Trunk/Asmita@78 5305ae0c-0cd9-424f-b575-fb45b188e99a
</commit_message>
<xml_diff>
--- a/Training exercise/ASMITA training exercise instructions.docx
+++ b/Training exercise/ASMITA training exercise instructions.docx
@@ -67,81 +67,72 @@
       </w:r>
     </w:p>
     <w:p>
-      <w:r>
+      <w:bookmarkStart w:id="0" w:name="_Hlk95825366"/>
+      <w:r>
+        <w:t>ASMITA</w:t>
+      </w:r>
+      <w:bookmarkEnd w:id="0"/>
+      <w:r>
+        <w:t xml:space="preserve"> is installed as an App and requires muitoolbox and dstoolbox to be installed. The download for each of these includes the code, documentation and example files. The files required are: </w:t>
+      </w:r>
+    </w:p>
+    <w:p>
+      <w:r>
+        <w:t xml:space="preserve">dstoolbox: </w:t>
+      </w:r>
+      <w:proofErr w:type="spellStart"/>
+      <w:r>
+        <w:rPr>
+          <w:color w:val="2A659C" w:themeColor="accent6"/>
+        </w:rPr>
+        <w:t>dstoolbox.mltbx</w:t>
+      </w:r>
+      <w:proofErr w:type="spellEnd"/>
+    </w:p>
+    <w:p>
+      <w:pPr>
+        <w:rPr>
+          <w:color w:val="2A659C" w:themeColor="accent6"/>
+        </w:rPr>
+      </w:pPr>
+      <w:r>
+        <w:t xml:space="preserve">muitoolbox: </w:t>
+      </w:r>
+      <w:proofErr w:type="spellStart"/>
+      <w:r>
+        <w:rPr>
+          <w:color w:val="2A659C" w:themeColor="accent6"/>
+        </w:rPr>
+        <w:t>muitoolbox.mltbx</w:t>
+      </w:r>
+      <w:proofErr w:type="spellEnd"/>
+    </w:p>
+    <w:p>
+      <w:pPr>
+        <w:rPr>
+          <w:color w:val="2A659C" w:themeColor="accent6"/>
+        </w:rPr>
+      </w:pPr>
+      <w:r>
+        <w:t xml:space="preserve">The App file: </w:t>
+      </w:r>
+      <w:r>
+        <w:rPr>
+          <w:color w:val="2A659C" w:themeColor="accent6"/>
+        </w:rPr>
         <w:fldChar w:fldCharType="begin"/>
       </w:r>
       <w:r>
+        <w:rPr>
+          <w:color w:val="2A659C" w:themeColor="accent6"/>
+        </w:rPr>
         <w:instrText xml:space="preserve"> REF Model_name \h </w:instrText>
       </w:r>
       <w:r>
-        <w:fldChar w:fldCharType="separate"/>
-      </w:r>
-      <w:r>
-        <w:rPr>
-          <w:b/>
-          <w:bCs/>
-          <w:lang w:val="en-US"/>
-        </w:rPr>
-        <w:t>Error! Reference source not found.</w:t>
-      </w:r>
-      <w:r>
-        <w:fldChar w:fldCharType="end"/>
-      </w:r>
-      <w:r>
-        <w:t xml:space="preserve"> is installed as an App and requires muitoolbox and dstoolbox to be installed. The download for each of these includes the code, documentation and example files. The files required are: </w:t>
-      </w:r>
-    </w:p>
-    <w:p>
-      <w:r>
-        <w:t xml:space="preserve">dstoolbox: </w:t>
-      </w:r>
-      <w:proofErr w:type="spellStart"/>
-      <w:r>
         <w:rPr>
           <w:color w:val="2A659C" w:themeColor="accent6"/>
         </w:rPr>
-        <w:t>dstoolbox.mltbx</w:t>
-      </w:r>
-      <w:proofErr w:type="spellEnd"/>
-    </w:p>
-    <w:p>
-      <w:pPr>
-        <w:rPr>
-          <w:color w:val="2A659C" w:themeColor="accent6"/>
-        </w:rPr>
-      </w:pPr>
-      <w:r>
-        <w:t xml:space="preserve">muitoolbox: </w:t>
-      </w:r>
-      <w:proofErr w:type="spellStart"/>
-      <w:r>
-        <w:rPr>
-          <w:color w:val="2A659C" w:themeColor="accent6"/>
-        </w:rPr>
-        <w:t>muitoolbox.mltbx</w:t>
-      </w:r>
-      <w:proofErr w:type="spellEnd"/>
-    </w:p>
-    <w:p>
-      <w:pPr>
-        <w:rPr>
-          <w:color w:val="2A659C" w:themeColor="accent6"/>
-        </w:rPr>
-      </w:pPr>
-      <w:r>
-        <w:t xml:space="preserve">The App file: </w:t>
-      </w:r>
-      <w:r>
-        <w:rPr>
-          <w:color w:val="2A659C" w:themeColor="accent6"/>
-        </w:rPr>
-        <w:fldChar w:fldCharType="begin"/>
-      </w:r>
-      <w:r>
-        <w:rPr>
-          <w:color w:val="2A659C" w:themeColor="accent6"/>
-        </w:rPr>
-        <w:instrText xml:space="preserve"> REF Model_name \h </w:instrText>
+        <w:instrText xml:space="preserve"> \* MERGEFORMAT </w:instrText>
       </w:r>
       <w:r>
         <w:rPr>
@@ -187,11 +178,11 @@
           <w:rFonts w:hint="eastAsia"/>
         </w:rPr>
       </w:pPr>
-      <w:bookmarkStart w:id="0" w:name="_Toc88204761"/>
+      <w:bookmarkStart w:id="1" w:name="_Toc88204761"/>
       <w:r>
         <w:t>Installing the toolboxes</w:t>
       </w:r>
-      <w:bookmarkEnd w:id="0"/>
+      <w:bookmarkEnd w:id="1"/>
     </w:p>
     <w:p>
       <w:r>
@@ -224,7 +215,7 @@
       <w:r>
         <w:t xml:space="preserve">. </w:t>
       </w:r>
-      <w:bookmarkStart w:id="1" w:name="_Hlk71991866"/>
+      <w:bookmarkStart w:id="2" w:name="_Hlk71991866"/>
       <w:r>
         <w:t>Alternatively, right-click the mouse on the ‘</w:t>
       </w:r>
@@ -236,7 +227,7 @@
       <w:r>
         <w:t xml:space="preserve">’ files and select install. </w:t>
       </w:r>
-      <w:bookmarkEnd w:id="1"/>
+      <w:bookmarkEnd w:id="2"/>
       <w:r>
         <w:t xml:space="preserve">All the folder paths are initialised upon installation and the location of the code is also handled by Matlab™. The location of the code can be accessed using the options in the </w:t>
       </w:r>
@@ -259,7 +250,7 @@
           <w:rFonts w:hint="eastAsia"/>
         </w:rPr>
       </w:pPr>
-      <w:bookmarkStart w:id="2" w:name="_Toc88204762"/>
+      <w:bookmarkStart w:id="3" w:name="_Toc88204762"/>
       <w:r>
         <w:t>I</w:t>
       </w:r>
@@ -272,7 +263,7 @@
       <w:r>
         <w:t>stalling the App</w:t>
       </w:r>
-      <w:bookmarkEnd w:id="2"/>
+      <w:bookmarkEnd w:id="3"/>
     </w:p>
     <w:p>
       <w:r>
@@ -289,33 +280,18 @@
     </w:p>
     <w:p>
       <w:r>
-        <w:t>The App file contains the code for the three models. Once installed, the demonstration model can be run from the Command Window using:</w:t>
+        <w:t>The App file contains the code for the three models. Once installed, the model can be run from the Command Window using:</w:t>
       </w:r>
     </w:p>
     <w:p>
       <w:r>
         <w:t xml:space="preserve">&gt;&gt; </w:t>
       </w:r>
-      <w:r>
-        <w:fldChar w:fldCharType="begin"/>
-      </w:r>
-      <w:r>
-        <w:instrText xml:space="preserve"> REF Model_name \h </w:instrText>
-      </w:r>
-      <w:r>
-        <w:fldChar w:fldCharType="separate"/>
-      </w:r>
-      <w:r>
-        <w:rPr>
-          <w:b/>
-          <w:bCs/>
-          <w:lang w:val="en-US"/>
-        </w:rPr>
-        <w:t>Error! Reference source not found.</w:t>
-      </w:r>
-      <w:r>
-        <w:fldChar w:fldCharType="end"/>
-      </w:r>
+      <w:proofErr w:type="spellStart"/>
+      <w:r>
+        <w:t>Asmita</w:t>
+      </w:r>
+      <w:proofErr w:type="spellEnd"/>
       <w:r>
         <w:t>;</w:t>
       </w:r>
@@ -333,11 +309,11 @@
           <w:rFonts w:hint="eastAsia"/>
         </w:rPr>
       </w:pPr>
-      <w:bookmarkStart w:id="3" w:name="_Toc88204763"/>
+      <w:bookmarkStart w:id="4" w:name="_Toc88204763"/>
       <w:r>
         <w:t>Opening ASMITA</w:t>
       </w:r>
-      <w:bookmarkEnd w:id="3"/>
+      <w:bookmarkEnd w:id="4"/>
     </w:p>
     <w:p>
       <w:r>
@@ -350,6 +326,7 @@
       </w:r>
     </w:p>
     <w:p>
+      <w:bookmarkStart w:id="5" w:name="_Hlk95825409"/>
       <w:r>
         <w:t xml:space="preserve">&gt;&gt; </w:t>
       </w:r>
@@ -362,6 +339,7 @@
         <w:t>;</w:t>
       </w:r>
     </w:p>
+    <w:bookmarkEnd w:id="5"/>
     <w:p>
       <w:pPr>
         <w:pStyle w:val="Heading2"/>
@@ -2041,7 +2019,6 @@
   <w:style w:type="character" w:default="1" w:styleId="DefaultParagraphFont">
     <w:name w:val="Default Paragraph Font"/>
     <w:uiPriority w:val="1"/>
-    <w:semiHidden/>
     <w:unhideWhenUsed/>
   </w:style>
   <w:style w:type="table" w:default="1" w:styleId="TableNormal">

</xml_diff>